<commit_message>
Worked on rough draft and made a pdf
</commit_message>
<xml_diff>
--- a/ImgScalingReport.docx
+++ b/ImgScalingReport.docx
@@ -90,9 +90,20 @@
           <w:rFonts w:ascii="Arial"/>
           <w:b/>
           <w:spacing w:val="-1"/>
-          <w:sz w:val="28"/>
-        </w:rPr>
-      </w:pPr>
+          <w:sz w:val="40"/>
+          <w:szCs w:val="40"/>
+        </w:rPr>
+      </w:pPr>
+      <w:r>
+        <w:rPr>
+          <w:rFonts w:ascii="Arial"/>
+          <w:b/>
+          <w:spacing w:val="-1"/>
+          <w:sz w:val="40"/>
+          <w:szCs w:val="40"/>
+        </w:rPr>
+        <w:t>Image Upscaling</w:t>
+      </w:r>
     </w:p>
     <w:p>
       <w:pPr>
@@ -106,15 +117,6 @@
           <w:sz w:val="28"/>
         </w:rPr>
       </w:pPr>
-      <w:r>
-        <w:rPr>
-          <w:rFonts w:ascii="Arial"/>
-          <w:b/>
-          <w:spacing w:val="-1"/>
-          <w:sz w:val="28"/>
-        </w:rPr>
-        <w:t>Image Upscaling</w:t>
-      </w:r>
     </w:p>
     <w:p>
       <w:pPr>
@@ -141,6 +143,8 @@
           <w:sz w:val="28"/>
         </w:rPr>
       </w:pPr>
+      <w:bookmarkStart w:id="0" w:name="_GoBack"/>
+      <w:bookmarkEnd w:id="0"/>
     </w:p>
     <w:p>
       <w:pPr>
@@ -167,24 +171,6 @@
           <w:sz w:val="28"/>
         </w:rPr>
       </w:pPr>
-      <w:r>
-        <w:rPr>
-          <w:rFonts w:ascii="Arial"/>
-          <w:b/>
-          <w:spacing w:val="-1"/>
-          <w:sz w:val="28"/>
-        </w:rPr>
-        <w:t>Joshua Ber</w:t>
-      </w:r>
-      <w:r>
-        <w:rPr>
-          <w:rFonts w:ascii="Arial"/>
-          <w:b/>
-          <w:spacing w:val="-1"/>
-          <w:sz w:val="28"/>
-        </w:rPr>
-        <w:t>ensen</w:t>
-      </w:r>
     </w:p>
     <w:p>
       <w:pPr>
@@ -205,7 +191,7 @@
           <w:spacing w:val="-1"/>
           <w:sz w:val="28"/>
         </w:rPr>
-        <w:t>Joshua Mathews</w:t>
+        <w:t>By:</w:t>
       </w:r>
     </w:p>
     <w:p>
@@ -227,6 +213,59 @@
           <w:spacing w:val="-1"/>
           <w:sz w:val="28"/>
         </w:rPr>
+        <w:t>Joshua Ber</w:t>
+      </w:r>
+      <w:r>
+        <w:rPr>
+          <w:rFonts w:ascii="Arial"/>
+          <w:b/>
+          <w:spacing w:val="-1"/>
+          <w:sz w:val="28"/>
+        </w:rPr>
+        <w:t>ensen</w:t>
+      </w:r>
+    </w:p>
+    <w:p>
+      <w:pPr>
+        <w:spacing w:before="209"/>
+        <w:ind w:left="1982" w:right="1721" w:firstLine="5"/>
+        <w:jc w:val="center"/>
+        <w:rPr>
+          <w:rFonts w:ascii="Arial"/>
+          <w:b/>
+          <w:spacing w:val="-1"/>
+          <w:sz w:val="28"/>
+        </w:rPr>
+      </w:pPr>
+      <w:r>
+        <w:rPr>
+          <w:rFonts w:ascii="Arial"/>
+          <w:b/>
+          <w:spacing w:val="-1"/>
+          <w:sz w:val="28"/>
+        </w:rPr>
+        <w:t>Joshua Mathews</w:t>
+      </w:r>
+    </w:p>
+    <w:p>
+      <w:pPr>
+        <w:spacing w:before="209"/>
+        <w:ind w:left="1982" w:right="1721" w:firstLine="5"/>
+        <w:jc w:val="center"/>
+        <w:rPr>
+          <w:rFonts w:ascii="Arial"/>
+          <w:b/>
+          <w:spacing w:val="-1"/>
+          <w:sz w:val="28"/>
+        </w:rPr>
+      </w:pPr>
+      <w:r>
+        <w:rPr>
+          <w:rFonts w:ascii="Arial"/>
+          <w:b/>
+          <w:spacing w:val="-1"/>
+          <w:sz w:val="28"/>
+        </w:rPr>
         <w:t>Thomas Pe</w:t>
       </w:r>
       <w:r>
@@ -238,6 +277,32 @@
         </w:rPr>
         <w:t>ck</w:t>
       </w:r>
+    </w:p>
+    <w:p>
+      <w:pPr>
+        <w:spacing w:before="209"/>
+        <w:ind w:left="1982" w:right="1721" w:firstLine="5"/>
+        <w:jc w:val="center"/>
+        <w:rPr>
+          <w:rFonts w:ascii="Arial"/>
+          <w:b/>
+          <w:spacing w:val="-1"/>
+          <w:sz w:val="28"/>
+        </w:rPr>
+      </w:pPr>
+    </w:p>
+    <w:p>
+      <w:pPr>
+        <w:spacing w:before="209"/>
+        <w:ind w:left="1982" w:right="1721" w:firstLine="5"/>
+        <w:jc w:val="center"/>
+        <w:rPr>
+          <w:rFonts w:ascii="Arial"/>
+          <w:b/>
+          <w:spacing w:val="-1"/>
+          <w:sz w:val="28"/>
+        </w:rPr>
+      </w:pPr>
     </w:p>
     <w:p>
       <w:pPr>
@@ -363,8 +428,8 @@
           <w:szCs w:val="24"/>
         </w:rPr>
       </w:pPr>
-      <w:bookmarkStart w:id="0" w:name="I._Compliance_with_Stormwater_Facility_M"/>
-      <w:bookmarkEnd w:id="0"/>
+      <w:bookmarkStart w:id="1" w:name="I._Compliance_with_Stormwater_Facility_M"/>
+      <w:bookmarkEnd w:id="1"/>
       <w:r>
         <w:rPr>
           <w:rFonts w:ascii="Arial"/>
@@ -468,7 +533,25 @@
           <w:sz w:val="24"/>
           <w:szCs w:val="24"/>
         </w:rPr>
-        <w:t xml:space="preserve">The data that we analyzed was a dataset of high definition images from: ____. </w:t>
+        <w:t xml:space="preserve">The data that we analyzed was a dataset of high definition images </w:t>
+      </w:r>
+      <w:proofErr w:type="gramStart"/>
+      <w:r>
+        <w:rPr>
+          <w:rFonts w:ascii="Arial" w:eastAsia="Arial" w:hAnsi="Arial" w:cs="Arial"/>
+          <w:sz w:val="24"/>
+          <w:szCs w:val="24"/>
+        </w:rPr>
+        <w:t>from:.</w:t>
+      </w:r>
+      <w:proofErr w:type="gramEnd"/>
+      <w:r>
+        <w:rPr>
+          <w:rFonts w:ascii="Arial" w:eastAsia="Arial" w:hAnsi="Arial" w:cs="Arial"/>
+          <w:sz w:val="24"/>
+          <w:szCs w:val="24"/>
+        </w:rPr>
+        <w:t xml:space="preserve"> </w:t>
       </w:r>
       <w:r>
         <w:rPr>
@@ -580,8 +663,8 @@
         </w:rPr>
         <w:t xml:space="preserve">Data </w:t>
       </w:r>
-      <w:bookmarkStart w:id="1" w:name="II._Inspection_&amp;_Maintenance_–_Annual_Re"/>
-      <w:bookmarkEnd w:id="1"/>
+      <w:bookmarkStart w:id="2" w:name="II._Inspection_&amp;_Maintenance_–_Annual_Re"/>
+      <w:bookmarkEnd w:id="2"/>
       <w:r>
         <w:rPr>
           <w:rFonts w:ascii="Arial" w:eastAsia="Arial" w:hAnsi="Arial" w:cs="Arial"/>
@@ -642,7 +725,47 @@
           <w:szCs w:val="24"/>
         </w:rPr>
         <w:br/>
-        <w:t>We used the High Definition pictures for the target set; for the data</w:t>
+        <w:t xml:space="preserve">We used the High Definition pictures for the </w:t>
+      </w:r>
+      <w:r>
+        <w:rPr>
+          <w:rFonts w:ascii="Arial" w:eastAsia="Arial" w:hAnsi="Arial" w:cs="Arial"/>
+          <w:sz w:val="24"/>
+          <w:szCs w:val="24"/>
+        </w:rPr>
+        <w:t>validation</w:t>
+      </w:r>
+      <w:r>
+        <w:rPr>
+          <w:rFonts w:ascii="Arial" w:eastAsia="Arial" w:hAnsi="Arial" w:cs="Arial"/>
+          <w:sz w:val="24"/>
+          <w:szCs w:val="24"/>
+        </w:rPr>
+        <w:t xml:space="preserve"> set; for the</w:t>
+      </w:r>
+      <w:r>
+        <w:rPr>
+          <w:rFonts w:ascii="Arial" w:eastAsia="Arial" w:hAnsi="Arial" w:cs="Arial"/>
+          <w:sz w:val="24"/>
+          <w:szCs w:val="24"/>
+        </w:rPr>
+        <w:t xml:space="preserve"> </w:t>
+      </w:r>
+      <w:r>
+        <w:rPr>
+          <w:rFonts w:ascii="Arial" w:eastAsia="Arial" w:hAnsi="Arial" w:cs="Arial"/>
+          <w:sz w:val="24"/>
+          <w:szCs w:val="24"/>
+        </w:rPr>
+        <w:t>training set we are</w:t>
+      </w:r>
+      <w:r>
+        <w:rPr>
+          <w:rFonts w:ascii="Arial" w:eastAsia="Arial" w:hAnsi="Arial" w:cs="Arial"/>
+          <w:sz w:val="24"/>
+          <w:szCs w:val="24"/>
+        </w:rPr>
+        <w:t xml:space="preserve"> downscaling the validation pictures by 50%.</w:t>
       </w:r>
       <w:r>
         <w:rPr>
@@ -700,6 +823,70 @@
           <w:sz w:val="24"/>
           <w:szCs w:val="24"/>
         </w:rPr>
+        <w:t xml:space="preserve">What was our process? </w:t>
+      </w:r>
+      <w:r>
+        <w:rPr>
+          <w:rFonts w:ascii="Arial" w:eastAsia="Arial" w:hAnsi="Arial" w:cs="Arial"/>
+          <w:sz w:val="24"/>
+          <w:szCs w:val="24"/>
+        </w:rPr>
+        <w:t xml:space="preserve">How did the AI learn patterns? What algorithms did we try and why? What parameters did we use and why? </w:t>
+      </w:r>
+      <w:r>
+        <w:rPr>
+          <w:rFonts w:ascii="Arial" w:eastAsia="Arial" w:hAnsi="Arial" w:cs="Arial"/>
+          <w:sz w:val="24"/>
+          <w:szCs w:val="24"/>
+        </w:rPr>
+        <w:br/>
+      </w:r>
+      <w:r>
+        <w:rPr>
+          <w:rFonts w:ascii="Arial" w:eastAsia="Arial" w:hAnsi="Arial" w:cs="Arial"/>
+          <w:sz w:val="24"/>
+          <w:szCs w:val="24"/>
+        </w:rPr>
+        <w:t xml:space="preserve">(Mention everything, even </w:t>
+      </w:r>
+      <w:r>
+        <w:rPr>
+          <w:rFonts w:ascii="Arial" w:eastAsia="Arial" w:hAnsi="Arial" w:cs="Arial"/>
+          <w:sz w:val="24"/>
+          <w:szCs w:val="24"/>
+        </w:rPr>
+        <w:t xml:space="preserve">dead ends) </w:t>
+      </w:r>
+      <w:r>
+        <w:rPr>
+          <w:rFonts w:ascii="Arial" w:eastAsia="Arial" w:hAnsi="Arial" w:cs="Arial"/>
+          <w:sz w:val="24"/>
+          <w:szCs w:val="24"/>
+        </w:rPr>
+        <w:br/>
+      </w:r>
+      <w:r>
+        <w:rPr>
+          <w:rFonts w:ascii="Arial" w:eastAsia="Arial" w:hAnsi="Arial" w:cs="Arial"/>
+          <w:sz w:val="24"/>
+          <w:szCs w:val="24"/>
+        </w:rPr>
+        <w:t xml:space="preserve">(also challenges faced and </w:t>
+      </w:r>
+      <w:r>
+        <w:rPr>
+          <w:rFonts w:ascii="Arial" w:eastAsia="Arial" w:hAnsi="Arial" w:cs="Arial"/>
+          <w:sz w:val="24"/>
+          <w:szCs w:val="24"/>
+        </w:rPr>
+        <w:t>how we over came them)</w:t>
+      </w:r>
+      <w:r>
+        <w:rPr>
+          <w:rFonts w:ascii="Arial" w:eastAsia="Arial" w:hAnsi="Arial" w:cs="Arial"/>
+          <w:sz w:val="24"/>
+          <w:szCs w:val="24"/>
+        </w:rPr>
         <w:br/>
       </w:r>
     </w:p>
@@ -744,8 +931,23 @@
           <w:szCs w:val="24"/>
         </w:rPr>
       </w:pPr>
-      <w:bookmarkStart w:id="2" w:name="_GoBack"/>
-      <w:bookmarkEnd w:id="2"/>
+      <w:r>
+        <w:rPr>
+          <w:rFonts w:ascii="Arial" w:eastAsia="Arial" w:hAnsi="Arial" w:cs="Arial"/>
+          <w:sz w:val="24"/>
+          <w:szCs w:val="24"/>
+        </w:rPr>
+        <w:t>What were our results?</w:t>
+      </w:r>
+      <w:r>
+        <w:rPr>
+          <w:rFonts w:ascii="Arial" w:eastAsia="Arial" w:hAnsi="Arial" w:cs="Arial"/>
+          <w:sz w:val="24"/>
+          <w:szCs w:val="24"/>
+        </w:rPr>
+        <w:br/>
+        <w:t>(include graphs and charts)</w:t>
+      </w:r>
       <w:r>
         <w:rPr>
           <w:rFonts w:ascii="Arial" w:eastAsia="Arial" w:hAnsi="Arial" w:cs="Arial"/>
@@ -778,6 +980,7 @@
           <w:sz w:val="24"/>
           <w:szCs w:val="24"/>
         </w:rPr>
+        <w:lastRenderedPageBreak/>
         <w:t>Conclusions</w:t>
       </w:r>
     </w:p>
@@ -802,6 +1005,39 @@
           <w:sz w:val="24"/>
           <w:szCs w:val="24"/>
         </w:rPr>
+        <w:t>Why are our results valuable? To a business owner or stakeholder?</w:t>
+      </w:r>
+      <w:r>
+        <w:rPr>
+          <w:rFonts w:ascii="Arial" w:eastAsia="Arial" w:hAnsi="Arial" w:cs="Arial"/>
+          <w:sz w:val="24"/>
+          <w:szCs w:val="24"/>
+        </w:rPr>
+        <w:br/>
+      </w:r>
+      <w:r>
+        <w:rPr>
+          <w:rFonts w:ascii="Arial" w:eastAsia="Arial" w:hAnsi="Arial" w:cs="Arial"/>
+          <w:sz w:val="24"/>
+          <w:szCs w:val="24"/>
+        </w:rPr>
+        <w:t>Why are our results interesting?</w:t>
+      </w:r>
+      <w:r>
+        <w:rPr>
+          <w:rFonts w:ascii="Arial" w:eastAsia="Arial" w:hAnsi="Arial" w:cs="Arial"/>
+          <w:sz w:val="24"/>
+          <w:szCs w:val="24"/>
+        </w:rPr>
+        <w:br/>
+        <w:t>Any limitations or ethical issues?</w:t>
+      </w:r>
+      <w:r>
+        <w:rPr>
+          <w:rFonts w:ascii="Arial" w:eastAsia="Arial" w:hAnsi="Arial" w:cs="Arial"/>
+          <w:sz w:val="24"/>
+          <w:szCs w:val="24"/>
+        </w:rPr>
         <w:br/>
       </w:r>
     </w:p>
@@ -829,6 +1065,40 @@
           <w:szCs w:val="24"/>
         </w:rPr>
         <w:t>Lessons Learned</w:t>
+      </w:r>
+    </w:p>
+    <w:p>
+      <w:pPr>
+        <w:numPr>
+          <w:ilvl w:val="1"/>
+          <w:numId w:val="3"/>
+        </w:numPr>
+        <w:tabs>
+          <w:tab w:val="left" w:pos="1180"/>
+        </w:tabs>
+        <w:rPr>
+          <w:rFonts w:ascii="Arial" w:eastAsia="Arial" w:hAnsi="Arial" w:cs="Arial"/>
+          <w:b/>
+          <w:sz w:val="24"/>
+          <w:szCs w:val="24"/>
+        </w:rPr>
+      </w:pPr>
+      <w:r>
+        <w:rPr>
+          <w:rFonts w:ascii="Arial" w:eastAsia="Arial" w:hAnsi="Arial" w:cs="Arial"/>
+          <w:sz w:val="24"/>
+          <w:szCs w:val="24"/>
+        </w:rPr>
+        <w:t>What did we learn?</w:t>
+      </w:r>
+      <w:r>
+        <w:rPr>
+          <w:rFonts w:ascii="Arial" w:eastAsia="Arial" w:hAnsi="Arial" w:cs="Arial"/>
+          <w:sz w:val="24"/>
+          <w:szCs w:val="24"/>
+        </w:rPr>
+        <w:br/>
+        <w:t>What would we do differently next time?</w:t>
       </w:r>
     </w:p>
     <w:sectPr>
@@ -1879,6 +2149,7 @@
   <w:style w:type="character" w:default="1" w:styleId="DefaultParagraphFont">
     <w:name w:val="Default Paragraph Font"/>
     <w:uiPriority w:val="1"/>
+    <w:semiHidden/>
     <w:unhideWhenUsed/>
   </w:style>
   <w:style w:type="table" w:default="1" w:styleId="TableNormal">

</xml_diff>

<commit_message>
Made a few requested edits
</commit_message>
<xml_diff>
--- a/ImgScalingReport.docx
+++ b/ImgScalingReport.docx
@@ -143,8 +143,6 @@
           <w:sz w:val="28"/>
         </w:rPr>
       </w:pPr>
-      <w:bookmarkStart w:id="0" w:name="_GoBack"/>
-      <w:bookmarkEnd w:id="0"/>
     </w:p>
     <w:p>
       <w:pPr>
@@ -428,8 +426,8 @@
           <w:szCs w:val="24"/>
         </w:rPr>
       </w:pPr>
-      <w:bookmarkStart w:id="1" w:name="I._Compliance_with_Stormwater_Facility_M"/>
-      <w:bookmarkEnd w:id="1"/>
+      <w:bookmarkStart w:id="0" w:name="I._Compliance_with_Stormwater_Facility_M"/>
+      <w:bookmarkEnd w:id="0"/>
       <w:r>
         <w:rPr>
           <w:rFonts w:ascii="Arial"/>
@@ -663,8 +661,8 @@
         </w:rPr>
         <w:t xml:space="preserve">Data </w:t>
       </w:r>
-      <w:bookmarkStart w:id="2" w:name="II._Inspection_&amp;_Maintenance_–_Annual_Re"/>
-      <w:bookmarkEnd w:id="2"/>
+      <w:bookmarkStart w:id="1" w:name="II._Inspection_&amp;_Maintenance_–_Annual_Re"/>
+      <w:bookmarkEnd w:id="1"/>
       <w:r>
         <w:rPr>
           <w:rFonts w:ascii="Arial" w:eastAsia="Arial" w:hAnsi="Arial" w:cs="Arial"/>
@@ -725,47 +723,54 @@
           <w:szCs w:val="24"/>
         </w:rPr>
         <w:br/>
-        <w:t xml:space="preserve">We used the High Definition pictures for the </w:t>
-      </w:r>
-      <w:r>
-        <w:rPr>
-          <w:rFonts w:ascii="Arial" w:eastAsia="Arial" w:hAnsi="Arial" w:cs="Arial"/>
-          <w:sz w:val="24"/>
-          <w:szCs w:val="24"/>
-        </w:rPr>
-        <w:t>validation</w:t>
-      </w:r>
-      <w:r>
-        <w:rPr>
-          <w:rFonts w:ascii="Arial" w:eastAsia="Arial" w:hAnsi="Arial" w:cs="Arial"/>
-          <w:sz w:val="24"/>
-          <w:szCs w:val="24"/>
-        </w:rPr>
-        <w:t xml:space="preserve"> set; for the</w:t>
-      </w:r>
-      <w:r>
-        <w:rPr>
-          <w:rFonts w:ascii="Arial" w:eastAsia="Arial" w:hAnsi="Arial" w:cs="Arial"/>
-          <w:sz w:val="24"/>
-          <w:szCs w:val="24"/>
-        </w:rPr>
-        <w:t xml:space="preserve"> </w:t>
-      </w:r>
-      <w:r>
-        <w:rPr>
-          <w:rFonts w:ascii="Arial" w:eastAsia="Arial" w:hAnsi="Arial" w:cs="Arial"/>
-          <w:sz w:val="24"/>
-          <w:szCs w:val="24"/>
-        </w:rPr>
-        <w:t>training set we are</w:t>
-      </w:r>
-      <w:r>
-        <w:rPr>
-          <w:rFonts w:ascii="Arial" w:eastAsia="Arial" w:hAnsi="Arial" w:cs="Arial"/>
-          <w:sz w:val="24"/>
-          <w:szCs w:val="24"/>
-        </w:rPr>
-        <w:t xml:space="preserve"> downscaling the validation pictures by 50%.</w:t>
+      </w:r>
+      <w:r>
+        <w:rPr>
+          <w:rFonts w:ascii="Arial" w:eastAsia="Arial" w:hAnsi="Arial" w:cs="Arial"/>
+          <w:sz w:val="24"/>
+          <w:szCs w:val="24"/>
+        </w:rPr>
+        <w:t xml:space="preserve">We are using </w:t>
+      </w:r>
+      <w:r>
+        <w:rPr>
+          <w:rFonts w:ascii="Arial" w:eastAsia="Arial" w:hAnsi="Arial" w:cs="Arial"/>
+          <w:sz w:val="24"/>
+          <w:szCs w:val="24"/>
+        </w:rPr>
+        <w:t xml:space="preserve">downscaled images </w:t>
+      </w:r>
+      <w:r>
+        <w:rPr>
+          <w:rFonts w:ascii="Arial" w:eastAsia="Arial" w:hAnsi="Arial" w:cs="Arial"/>
+          <w:sz w:val="24"/>
+          <w:szCs w:val="24"/>
+        </w:rPr>
+        <w:t xml:space="preserve">for inputs and </w:t>
+      </w:r>
+      <w:r>
+        <w:rPr>
+          <w:rFonts w:ascii="Arial" w:eastAsia="Arial" w:hAnsi="Arial" w:cs="Arial"/>
+          <w:sz w:val="24"/>
+          <w:szCs w:val="24"/>
+        </w:rPr>
+        <w:t>full-sized</w:t>
+      </w:r>
+      <w:r>
+        <w:rPr>
+          <w:rFonts w:ascii="Arial" w:eastAsia="Arial" w:hAnsi="Arial" w:cs="Arial"/>
+          <w:sz w:val="24"/>
+          <w:szCs w:val="24"/>
+        </w:rPr>
+        <w:t xml:space="preserve"> images for outputs</w:t>
+      </w:r>
+      <w:r>
+        <w:rPr>
+          <w:rFonts w:ascii="Arial" w:eastAsia="Arial" w:hAnsi="Arial" w:cs="Arial"/>
+          <w:sz w:val="24"/>
+          <w:szCs w:val="24"/>
+        </w:rPr>
+        <w:t xml:space="preserve"> in both the training and validation sets.</w:t>
       </w:r>
       <w:r>
         <w:rPr>
@@ -801,6 +806,8 @@
         </w:rPr>
         <w:t>Mining / Learning from the data</w:t>
       </w:r>
+      <w:bookmarkStart w:id="2" w:name="_GoBack"/>
+      <w:bookmarkEnd w:id="2"/>
     </w:p>
     <w:p>
       <w:pPr>
@@ -823,6 +830,46 @@
           <w:sz w:val="24"/>
           <w:szCs w:val="24"/>
         </w:rPr>
+        <w:t>We used a convolutional</w:t>
+      </w:r>
+      <w:r>
+        <w:rPr>
+          <w:rFonts w:ascii="Arial" w:eastAsia="Arial" w:hAnsi="Arial" w:cs="Arial"/>
+          <w:sz w:val="24"/>
+          <w:szCs w:val="24"/>
+        </w:rPr>
+        <w:t xml:space="preserve"> neural network </w:t>
+      </w:r>
+      <w:r>
+        <w:rPr>
+          <w:rFonts w:ascii="Arial" w:eastAsia="Arial" w:hAnsi="Arial" w:cs="Arial"/>
+          <w:sz w:val="24"/>
+          <w:szCs w:val="24"/>
+        </w:rPr>
+        <w:t>to upscale the images.</w:t>
+      </w:r>
+    </w:p>
+    <w:p>
+      <w:pPr>
+        <w:numPr>
+          <w:ilvl w:val="1"/>
+          <w:numId w:val="3"/>
+        </w:numPr>
+        <w:tabs>
+          <w:tab w:val="left" w:pos="1180"/>
+        </w:tabs>
+        <w:rPr>
+          <w:rFonts w:ascii="Arial" w:eastAsia="Arial" w:hAnsi="Arial" w:cs="Arial"/>
+          <w:sz w:val="24"/>
+          <w:szCs w:val="24"/>
+        </w:rPr>
+      </w:pPr>
+      <w:r>
+        <w:rPr>
+          <w:rFonts w:ascii="Arial" w:eastAsia="Arial" w:hAnsi="Arial" w:cs="Arial"/>
+          <w:sz w:val="24"/>
+          <w:szCs w:val="24"/>
+        </w:rPr>
         <w:t xml:space="preserve">What was our process? </w:t>
       </w:r>
       <w:r>
@@ -980,7 +1027,6 @@
           <w:sz w:val="24"/>
           <w:szCs w:val="24"/>
         </w:rPr>
-        <w:lastRenderedPageBreak/>
         <w:t>Conclusions</w:t>
       </w:r>
     </w:p>

</xml_diff>

<commit_message>
made a minor edit
</commit_message>
<xml_diff>
--- a/ImgScalingReport.docx
+++ b/ImgScalingReport.docx
@@ -762,7 +762,15 @@
           <w:sz w:val="24"/>
           <w:szCs w:val="24"/>
         </w:rPr>
-        <w:t xml:space="preserve"> images for outputs</w:t>
+        <w:t xml:space="preserve"> images for </w:t>
+      </w:r>
+      <w:r>
+        <w:rPr>
+          <w:rFonts w:ascii="Arial" w:eastAsia="Arial" w:hAnsi="Arial" w:cs="Arial"/>
+          <w:sz w:val="24"/>
+          <w:szCs w:val="24"/>
+        </w:rPr>
+        <w:t>targets</w:t>
       </w:r>
       <w:r>
         <w:rPr>
@@ -772,6 +780,8 @@
         </w:rPr>
         <w:t xml:space="preserve"> in both the training and validation sets.</w:t>
       </w:r>
+      <w:bookmarkStart w:id="2" w:name="_GoBack"/>
+      <w:bookmarkEnd w:id="2"/>
       <w:r>
         <w:rPr>
           <w:rFonts w:ascii="Arial" w:eastAsia="Arial" w:hAnsi="Arial" w:cs="Arial"/>
@@ -806,8 +816,6 @@
         </w:rPr>
         <w:t>Mining / Learning from the data</w:t>
       </w:r>
-      <w:bookmarkStart w:id="2" w:name="_GoBack"/>
-      <w:bookmarkEnd w:id="2"/>
     </w:p>
     <w:p>
       <w:pPr>

</xml_diff>